<commit_message>
register ve login kontrolleri devreye alındı
</commit_message>
<xml_diff>
--- a/src/assets/Angular modul yapısı.docx
+++ b/src/assets/Angular modul yapısı.docx
@@ -455,25 +455,7 @@
           <w:szCs w:val="28"/>
           <w:lang w:val="tr-TR"/>
         </w:rPr>
-        <w:t xml:space="preserve">ng g </w:t>
-      </w:r>
-      <w:r>
-        <w:rPr>
-          <w:rFonts w:ascii="Arial" w:hAnsi="Arial" w:cs="Arial"/>
-          <w:sz w:val="28"/>
-          <w:szCs w:val="28"/>
-          <w:lang w:val="tr-TR"/>
-        </w:rPr>
-        <w:t>m</w:t>
-      </w:r>
-      <w:r>
-        <w:rPr>
-          <w:rFonts w:ascii="Arial" w:hAnsi="Arial" w:cs="Arial"/>
-          <w:sz w:val="28"/>
-          <w:szCs w:val="28"/>
-          <w:lang w:val="tr-TR"/>
-        </w:rPr>
-        <w:t xml:space="preserve"> services/common/fileUpload</w:t>
+        <w:t>ng g m services/common/fileUpload</w:t>
       </w:r>
     </w:p>
     <w:p>
@@ -550,6 +532,34 @@
           <w:szCs w:val="28"/>
           <w:lang w:val="tr-TR"/>
         </w:rPr>
+        <w:t>ng g cl contracts/listProduct</w:t>
+      </w:r>
+      <w:r>
+        <w:rPr>
+          <w:rFonts w:ascii="Arial" w:hAnsi="Arial" w:cs="Arial"/>
+          <w:sz w:val="28"/>
+          <w:szCs w:val="28"/>
+          <w:lang w:val="tr-TR"/>
+        </w:rPr>
+        <w:t>Image</w:t>
+      </w:r>
+    </w:p>
+    <w:p>
+      <w:pPr>
+        <w:rPr>
+          <w:rFonts w:ascii="Arial" w:hAnsi="Arial" w:cs="Arial"/>
+          <w:sz w:val="28"/>
+          <w:szCs w:val="28"/>
+          <w:lang w:val="tr-TR"/>
+        </w:rPr>
+      </w:pPr>
+      <w:r>
+        <w:rPr>
+          <w:rFonts w:ascii="Arial" w:hAnsi="Arial" w:cs="Arial"/>
+          <w:sz w:val="28"/>
+          <w:szCs w:val="28"/>
+          <w:lang w:val="tr-TR"/>
+        </w:rPr>
         <w:t>ng g c dialogs/deleteDialog</w:t>
       </w:r>
     </w:p>
@@ -569,6 +579,80 @@
           <w:szCs w:val="28"/>
           <w:lang w:val="tr-TR"/>
         </w:rPr>
+        <w:t>ng g c dialogs/</w:t>
+      </w:r>
+      <w:r>
+        <w:rPr>
+          <w:rFonts w:ascii="Arial" w:hAnsi="Arial" w:cs="Arial"/>
+          <w:sz w:val="28"/>
+          <w:szCs w:val="28"/>
+          <w:lang w:val="tr-TR"/>
+        </w:rPr>
+        <w:t>fileUpload</w:t>
+      </w:r>
+      <w:r>
+        <w:rPr>
+          <w:rFonts w:ascii="Arial" w:hAnsi="Arial" w:cs="Arial"/>
+          <w:sz w:val="28"/>
+          <w:szCs w:val="28"/>
+          <w:lang w:val="tr-TR"/>
+        </w:rPr>
+        <w:t>Dialog</w:t>
+      </w:r>
+    </w:p>
+    <w:p>
+      <w:pPr>
+        <w:rPr>
+          <w:rFonts w:ascii="Arial" w:hAnsi="Arial" w:cs="Arial"/>
+          <w:sz w:val="28"/>
+          <w:szCs w:val="28"/>
+          <w:lang w:val="tr-TR"/>
+        </w:rPr>
+      </w:pPr>
+      <w:r>
+        <w:rPr>
+          <w:rFonts w:ascii="Arial" w:hAnsi="Arial" w:cs="Arial"/>
+          <w:sz w:val="28"/>
+          <w:szCs w:val="28"/>
+          <w:lang w:val="tr-TR"/>
+        </w:rPr>
+        <w:t>ng g c dialogs/</w:t>
+      </w:r>
+      <w:r>
+        <w:rPr>
+          <w:rFonts w:ascii="Arial" w:hAnsi="Arial" w:cs="Arial"/>
+          <w:sz w:val="28"/>
+          <w:szCs w:val="28"/>
+          <w:lang w:val="tr-TR"/>
+        </w:rPr>
+        <w:t>selectProductImage</w:t>
+      </w:r>
+      <w:r>
+        <w:rPr>
+          <w:rFonts w:ascii="Arial" w:hAnsi="Arial" w:cs="Arial"/>
+          <w:sz w:val="28"/>
+          <w:szCs w:val="28"/>
+          <w:lang w:val="tr-TR"/>
+        </w:rPr>
+        <w:t>Dialog</w:t>
+      </w:r>
+    </w:p>
+    <w:p>
+      <w:pPr>
+        <w:rPr>
+          <w:rFonts w:ascii="Arial" w:hAnsi="Arial" w:cs="Arial"/>
+          <w:sz w:val="28"/>
+          <w:szCs w:val="28"/>
+          <w:lang w:val="tr-TR"/>
+        </w:rPr>
+      </w:pPr>
+      <w:r>
+        <w:rPr>
+          <w:rFonts w:ascii="Arial" w:hAnsi="Arial" w:cs="Arial"/>
+          <w:sz w:val="28"/>
+          <w:szCs w:val="28"/>
+          <w:lang w:val="tr-TR"/>
+        </w:rPr>
         <w:t>ng g directive directives/admin/delete</w:t>
       </w:r>
     </w:p>
@@ -722,6 +806,44 @@
           <w:lang w:val="tr-TR"/>
         </w:rPr>
         <w:t>ng g c ui/components/products</w:t>
+      </w:r>
+    </w:p>
+    <w:p>
+      <w:pPr>
+        <w:rPr>
+          <w:rFonts w:ascii="Arial" w:hAnsi="Arial" w:cs="Arial"/>
+          <w:sz w:val="28"/>
+          <w:szCs w:val="28"/>
+          <w:lang w:val="tr-TR"/>
+        </w:rPr>
+      </w:pPr>
+      <w:r>
+        <w:rPr>
+          <w:rFonts w:ascii="Arial" w:hAnsi="Arial" w:cs="Arial"/>
+          <w:sz w:val="28"/>
+          <w:szCs w:val="28"/>
+          <w:lang w:val="tr-TR"/>
+        </w:rPr>
+        <w:t>ng g c ui/components/register</w:t>
+      </w:r>
+    </w:p>
+    <w:p>
+      <w:pPr>
+        <w:rPr>
+          <w:rFonts w:ascii="Arial" w:hAnsi="Arial" w:cs="Arial"/>
+          <w:sz w:val="28"/>
+          <w:szCs w:val="28"/>
+          <w:lang w:val="tr-TR"/>
+        </w:rPr>
+      </w:pPr>
+      <w:r>
+        <w:rPr>
+          <w:rFonts w:ascii="Arial" w:hAnsi="Arial" w:cs="Arial"/>
+          <w:sz w:val="28"/>
+          <w:szCs w:val="28"/>
+          <w:lang w:val="tr-TR"/>
+        </w:rPr>
+        <w:t>ng g m ui/components/register</w:t>
       </w:r>
     </w:p>
     <w:p>

</xml_diff>

<commit_message>
Jwt token authentication authorization
</commit_message>
<xml_diff>
--- a/src/assets/Angular modul yapısı.docx
+++ b/src/assets/Angular modul yapısı.docx
@@ -1,6 +1,6 @@
 
 <file path=word/document.xml><?xml version="1.0" encoding="utf-8"?>
-<w:document xmlns:wpc="http://schemas.microsoft.com/office/word/2010/wordprocessingCanvas" xmlns:cx="http://schemas.microsoft.com/office/drawing/2014/chartex" xmlns:cx1="http://schemas.microsoft.com/office/drawing/2015/9/8/chartex" xmlns:cx2="http://schemas.microsoft.com/office/drawing/2015/10/21/chartex" xmlns:cx3="http://schemas.microsoft.com/office/drawing/2016/5/9/chartex" xmlns:cx4="http://schemas.microsoft.com/office/drawing/2016/5/10/chartex" xmlns:cx5="http://schemas.microsoft.com/office/drawing/2016/5/11/chartex" xmlns:cx6="http://schemas.microsoft.com/office/drawing/2016/5/12/chartex" xmlns:cx7="http://schemas.microsoft.com/office/drawing/2016/5/13/chartex" xmlns:cx8="http://schemas.microsoft.com/office/drawing/2016/5/14/chartex" xmlns:mc="http://schemas.openxmlformats.org/markup-compatibility/2006" xmlns:aink="http://schemas.microsoft.com/office/drawing/2016/ink" xmlns:am3d="http://schemas.microsoft.com/office/drawing/2017/model3d" xmlns:o="urn:schemas-microsoft-com:office:office" xmlns:oel="http://schemas.microsoft.com/office/2019/extlst" xmlns:r="http://schemas.openxmlformats.org/officeDocument/2006/relationships" xmlns:m="http://schemas.openxmlformats.org/officeDocument/2006/math" xmlns:v="urn:schemas-microsoft-com:vml" xmlns:wp14="http://schemas.microsoft.com/office/word/2010/wordprocessingDrawing" xmlns:wp="http://schemas.openxmlformats.org/drawingml/2006/wordprocessingDrawing" xmlns:w10="urn:schemas-microsoft-com:office:word" xmlns:w="http://schemas.openxmlformats.org/wordprocessingml/2006/main" xmlns:w14="http://schemas.microsoft.com/office/word/2010/wordml" xmlns:w15="http://schemas.microsoft.com/office/word/2012/wordml" xmlns:w16cex="http://schemas.microsoft.com/office/word/2018/wordml/cex" xmlns:w16cid="http://schemas.microsoft.com/office/word/2016/wordml/cid" xmlns:w16="http://schemas.microsoft.com/office/word/2018/wordml" xmlns:w16du="http://schemas.microsoft.com/office/word/2023/wordml/word16du" xmlns:w16sdtdh="http://schemas.microsoft.com/office/word/2020/wordml/sdtdatahash" xmlns:w16se="http://schemas.microsoft.com/office/word/2015/wordml/symex" xmlns:wpg="http://schemas.microsoft.com/office/word/2010/wordprocessingGroup" xmlns:wpi="http://schemas.microsoft.com/office/word/2010/wordprocessingInk" xmlns:wne="http://schemas.microsoft.com/office/word/2006/wordml" xmlns:wps="http://schemas.microsoft.com/office/word/2010/wordprocessingShape" mc:Ignorable="w14 w15 w16se w16cid w16 w16cex w16sdtdh wp14">
+<w:document xmlns:wpc="http://schemas.microsoft.com/office/word/2010/wordprocessingCanvas" xmlns:cx="http://schemas.microsoft.com/office/drawing/2014/chartex" xmlns:cx1="http://schemas.microsoft.com/office/drawing/2015/9/8/chartex" xmlns:cx2="http://schemas.microsoft.com/office/drawing/2015/10/21/chartex" xmlns:cx3="http://schemas.microsoft.com/office/drawing/2016/5/9/chartex" xmlns:cx4="http://schemas.microsoft.com/office/drawing/2016/5/10/chartex" xmlns:cx5="http://schemas.microsoft.com/office/drawing/2016/5/11/chartex" xmlns:cx6="http://schemas.microsoft.com/office/drawing/2016/5/12/chartex" xmlns:cx7="http://schemas.microsoft.com/office/drawing/2016/5/13/chartex" xmlns:cx8="http://schemas.microsoft.com/office/drawing/2016/5/14/chartex" xmlns:mc="http://schemas.openxmlformats.org/markup-compatibility/2006" xmlns:aink="http://schemas.microsoft.com/office/drawing/2016/ink" xmlns:am3d="http://schemas.microsoft.com/office/drawing/2017/model3d" xmlns:o="urn:schemas-microsoft-com:office:office" xmlns:oel="http://schemas.microsoft.com/office/2019/extlst" xmlns:r="http://schemas.openxmlformats.org/officeDocument/2006/relationships" xmlns:m="http://schemas.openxmlformats.org/officeDocument/2006/math" xmlns:v="urn:schemas-microsoft-com:vml" xmlns:wp14="http://schemas.microsoft.com/office/word/2010/wordprocessingDrawing" xmlns:wp="http://schemas.openxmlformats.org/drawingml/2006/wordprocessingDrawing" xmlns:w10="urn:schemas-microsoft-com:office:word" xmlns:w="http://schemas.openxmlformats.org/wordprocessingml/2006/main" xmlns:w14="http://schemas.microsoft.com/office/word/2010/wordml" xmlns:w15="http://schemas.microsoft.com/office/word/2012/wordml" xmlns:w16cex="http://schemas.microsoft.com/office/word/2018/wordml/cex" xmlns:w16cid="http://schemas.microsoft.com/office/word/2016/wordml/cid" xmlns:w16="http://schemas.microsoft.com/office/word/2018/wordml" xmlns:w16sdtdh="http://schemas.microsoft.com/office/word/2020/wordml/sdtdatahash" xmlns:w16se="http://schemas.microsoft.com/office/word/2015/wordml/symex" xmlns:wpg="http://schemas.microsoft.com/office/word/2010/wordprocessingGroup" xmlns:wpi="http://schemas.microsoft.com/office/word/2010/wordprocessingInk" xmlns:wne="http://schemas.microsoft.com/office/word/2006/wordml" xmlns:wps="http://schemas.microsoft.com/office/word/2010/wordprocessingShape" mc:Ignorable="w14 w15 w16se w16cid w16 w16cex w16sdtdh wp14">
   <w:body>
     <w:p>
       <w:pPr>
@@ -532,16 +532,7 @@
           <w:szCs w:val="28"/>
           <w:lang w:val="tr-TR"/>
         </w:rPr>
-        <w:t>ng g cl contracts/listProduct</w:t>
-      </w:r>
-      <w:r>
-        <w:rPr>
-          <w:rFonts w:ascii="Arial" w:hAnsi="Arial" w:cs="Arial"/>
-          <w:sz w:val="28"/>
-          <w:szCs w:val="28"/>
-          <w:lang w:val="tr-TR"/>
-        </w:rPr>
-        <w:t>Image</w:t>
+        <w:t>ng g cl contracts/listProductImage</w:t>
       </w:r>
     </w:p>
     <w:p>
@@ -579,62 +570,26 @@
           <w:szCs w:val="28"/>
           <w:lang w:val="tr-TR"/>
         </w:rPr>
-        <w:t>ng g c dialogs/</w:t>
-      </w:r>
-      <w:r>
-        <w:rPr>
-          <w:rFonts w:ascii="Arial" w:hAnsi="Arial" w:cs="Arial"/>
-          <w:sz w:val="28"/>
-          <w:szCs w:val="28"/>
-          <w:lang w:val="tr-TR"/>
-        </w:rPr>
-        <w:t>fileUpload</w:t>
-      </w:r>
-      <w:r>
-        <w:rPr>
-          <w:rFonts w:ascii="Arial" w:hAnsi="Arial" w:cs="Arial"/>
-          <w:sz w:val="28"/>
-          <w:szCs w:val="28"/>
-          <w:lang w:val="tr-TR"/>
-        </w:rPr>
-        <w:t>Dialog</w:t>
-      </w:r>
-    </w:p>
-    <w:p>
-      <w:pPr>
-        <w:rPr>
-          <w:rFonts w:ascii="Arial" w:hAnsi="Arial" w:cs="Arial"/>
-          <w:sz w:val="28"/>
-          <w:szCs w:val="28"/>
-          <w:lang w:val="tr-TR"/>
-        </w:rPr>
-      </w:pPr>
-      <w:r>
-        <w:rPr>
-          <w:rFonts w:ascii="Arial" w:hAnsi="Arial" w:cs="Arial"/>
-          <w:sz w:val="28"/>
-          <w:szCs w:val="28"/>
-          <w:lang w:val="tr-TR"/>
-        </w:rPr>
-        <w:t>ng g c dialogs/</w:t>
-      </w:r>
-      <w:r>
-        <w:rPr>
-          <w:rFonts w:ascii="Arial" w:hAnsi="Arial" w:cs="Arial"/>
-          <w:sz w:val="28"/>
-          <w:szCs w:val="28"/>
-          <w:lang w:val="tr-TR"/>
-        </w:rPr>
-        <w:t>selectProductImage</w:t>
-      </w:r>
-      <w:r>
-        <w:rPr>
-          <w:rFonts w:ascii="Arial" w:hAnsi="Arial" w:cs="Arial"/>
-          <w:sz w:val="28"/>
-          <w:szCs w:val="28"/>
-          <w:lang w:val="tr-TR"/>
-        </w:rPr>
-        <w:t>Dialog</w:t>
+        <w:t>ng g c dialogs/fileUploadDialog</w:t>
+      </w:r>
+    </w:p>
+    <w:p>
+      <w:pPr>
+        <w:rPr>
+          <w:rFonts w:ascii="Arial" w:hAnsi="Arial" w:cs="Arial"/>
+          <w:sz w:val="28"/>
+          <w:szCs w:val="28"/>
+          <w:lang w:val="tr-TR"/>
+        </w:rPr>
+      </w:pPr>
+      <w:r>
+        <w:rPr>
+          <w:rFonts w:ascii="Arial" w:hAnsi="Arial" w:cs="Arial"/>
+          <w:sz w:val="28"/>
+          <w:szCs w:val="28"/>
+          <w:lang w:val="tr-TR"/>
+        </w:rPr>
+        <w:t>ng g c dialogs/selectProductImageDialog</w:t>
       </w:r>
     </w:p>
     <w:p>
@@ -855,6 +810,15 @@
           <w:lang w:val="tr-TR"/>
         </w:rPr>
       </w:pPr>
+      <w:r>
+        <w:rPr>
+          <w:rFonts w:ascii="Arial" w:hAnsi="Arial" w:cs="Arial"/>
+          <w:sz w:val="28"/>
+          <w:szCs w:val="28"/>
+          <w:lang w:val="tr-TR"/>
+        </w:rPr>
+        <w:t>ng g g guards/common/auth</w:t>
+      </w:r>
     </w:p>
     <w:p>
       <w:pPr>

</xml_diff>